<commit_message>
Correção em alguns pontos do artigo
Foi realizada algumas alterações no artigo, principalmente em relação aos tópicos.
</commit_message>
<xml_diff>
--- a/documentos_da_disciplina_pratica_profissional/trabalhos_avaliativos/projeto_sirius_artigo.docx
+++ b/documentos_da_disciplina_pratica_profissional/trabalhos_avaliativos/projeto_sirius_artigo.docx
@@ -18,263 +18,398 @@
     </w:p>
     <w:p>
       <w:pPr>
+        <w:spacing w:after="0" w:line="240" w:lineRule="auto"/>
+        <w:jc w:val="right"/>
+        <w:rPr>
+          <w:rFonts w:cs="Times New Roman"/>
+          <w:b/>
+          <w:sz w:val="22"/>
+          <w:szCs w:val="24"/>
+        </w:rPr>
+      </w:pPr>
+      <w:r>
+        <w:rPr>
+          <w:rFonts w:cs="Times New Roman"/>
+          <w:b/>
+          <w:sz w:val="22"/>
+          <w:szCs w:val="24"/>
+        </w:rPr>
+        <w:t>Andrei Henrique Oliveira Furtado</w:t>
+      </w:r>
+      <w:r>
+        <w:rPr>
+          <w:rFonts w:cs="Times New Roman"/>
+          <w:b/>
+          <w:sz w:val="22"/>
+          <w:szCs w:val="24"/>
+          <w:vertAlign w:val="superscript"/>
+        </w:rPr>
+        <w:t xml:space="preserve"> </w:t>
+      </w:r>
+      <w:r>
+        <w:rPr>
+          <w:rFonts w:cs="Times New Roman"/>
+          <w:sz w:val="22"/>
+          <w:szCs w:val="24"/>
+        </w:rPr>
+        <w:t xml:space="preserve">(UNAMA) – </w:t>
+      </w:r>
+      <w:hyperlink r:id="rId6" w:history="1">
+        <w:r>
+          <w:rPr>
+            <w:rStyle w:val="Hyperlink"/>
+            <w:rFonts w:cs="Times New Roman"/>
+            <w:sz w:val="22"/>
+            <w:szCs w:val="24"/>
+          </w:rPr>
+          <w:t>andreyhenrique.o.furtado@gmail.com</w:t>
+        </w:r>
+      </w:hyperlink>
+      <w:r>
+        <w:rPr>
+          <w:rFonts w:cs="Times New Roman"/>
+          <w:b/>
+          <w:sz w:val="22"/>
+          <w:szCs w:val="24"/>
+        </w:rPr>
+        <w:t>;</w:t>
+      </w:r>
+    </w:p>
+    <w:p>
+      <w:pPr>
+        <w:spacing w:after="0" w:line="240" w:lineRule="auto"/>
+        <w:jc w:val="right"/>
+        <w:rPr>
+          <w:rFonts w:cs="Times New Roman"/>
+          <w:b/>
+          <w:sz w:val="22"/>
+          <w:szCs w:val="24"/>
+        </w:rPr>
+      </w:pPr>
+      <w:r>
+        <w:rPr>
+          <w:rFonts w:cs="Times New Roman"/>
+          <w:b/>
+          <w:sz w:val="22"/>
+          <w:szCs w:val="24"/>
+        </w:rPr>
+        <w:t>Luan Soares Silva</w:t>
+      </w:r>
+      <w:r>
+        <w:rPr>
+          <w:rFonts w:cs="Times New Roman"/>
+          <w:b/>
+          <w:sz w:val="22"/>
+          <w:szCs w:val="24"/>
+          <w:vertAlign w:val="superscript"/>
+        </w:rPr>
+        <w:t xml:space="preserve"> </w:t>
+      </w:r>
+      <w:r>
+        <w:rPr>
+          <w:rFonts w:cs="Times New Roman"/>
+          <w:sz w:val="22"/>
+          <w:szCs w:val="24"/>
+        </w:rPr>
+        <w:t xml:space="preserve">(UNAMA) – </w:t>
+      </w:r>
+      <w:hyperlink r:id="rId7" w:history="1">
+        <w:r>
+          <w:rPr>
+            <w:rStyle w:val="Hyperlink"/>
+            <w:rFonts w:cs="Times New Roman"/>
+            <w:sz w:val="22"/>
+            <w:szCs w:val="24"/>
+          </w:rPr>
+          <w:t>interativefotografia@gmail.com</w:t>
+        </w:r>
+      </w:hyperlink>
+      <w:r>
+        <w:rPr>
+          <w:rFonts w:cs="Times New Roman"/>
+          <w:b/>
+          <w:sz w:val="22"/>
+          <w:szCs w:val="24"/>
+        </w:rPr>
+        <w:t>;</w:t>
+      </w:r>
+    </w:p>
+    <w:p>
+      <w:pPr>
+        <w:spacing w:after="0" w:line="240" w:lineRule="auto"/>
+        <w:jc w:val="right"/>
+        <w:rPr>
+          <w:rFonts w:cs="Times New Roman"/>
+          <w:b/>
+          <w:sz w:val="22"/>
+          <w:szCs w:val="24"/>
+        </w:rPr>
+      </w:pPr>
+      <w:r>
+        <w:rPr>
+          <w:rFonts w:cs="Times New Roman"/>
+          <w:b/>
+          <w:sz w:val="22"/>
+          <w:szCs w:val="24"/>
+        </w:rPr>
+        <w:t>Manoel Silva Costa</w:t>
+      </w:r>
+      <w:r>
+        <w:rPr>
+          <w:rFonts w:cs="Times New Roman"/>
+          <w:b/>
+          <w:sz w:val="22"/>
+          <w:szCs w:val="24"/>
+          <w:vertAlign w:val="superscript"/>
+        </w:rPr>
+        <w:t xml:space="preserve">3 </w:t>
+      </w:r>
+      <w:r>
+        <w:rPr>
+          <w:rFonts w:cs="Times New Roman"/>
+          <w:sz w:val="22"/>
+          <w:szCs w:val="24"/>
+        </w:rPr>
+        <w:t xml:space="preserve">(UNAMA) – </w:t>
+      </w:r>
+      <w:hyperlink r:id="rId8" w:history="1">
+        <w:r>
+          <w:rPr>
+            <w:rStyle w:val="Hyperlink"/>
+            <w:rFonts w:cs="Times New Roman"/>
+            <w:sz w:val="22"/>
+            <w:szCs w:val="24"/>
+          </w:rPr>
+          <w:t>costamanoelsc@gmail.com</w:t>
+        </w:r>
+      </w:hyperlink>
+      <w:r>
+        <w:rPr>
+          <w:rFonts w:cs="Times New Roman"/>
+          <w:b/>
+          <w:sz w:val="22"/>
+          <w:szCs w:val="24"/>
+        </w:rPr>
+        <w:t>;</w:t>
+      </w:r>
+    </w:p>
+    <w:p>
+      <w:pPr>
+        <w:spacing w:after="0" w:line="240" w:lineRule="auto"/>
+        <w:jc w:val="right"/>
+        <w:rPr>
+          <w:rFonts w:cs="Times New Roman"/>
+          <w:b/>
+          <w:sz w:val="22"/>
+          <w:szCs w:val="24"/>
+        </w:rPr>
+      </w:pPr>
+      <w:r>
+        <w:rPr>
+          <w:rFonts w:cs="Times New Roman"/>
+          <w:b/>
+          <w:sz w:val="22"/>
+          <w:szCs w:val="24"/>
+        </w:rPr>
+        <w:t>Tiago Branquinho de Moraes</w:t>
+      </w:r>
+      <w:r>
+        <w:rPr>
+          <w:rFonts w:cs="Times New Roman"/>
+          <w:b/>
+          <w:sz w:val="22"/>
+          <w:szCs w:val="24"/>
+          <w:vertAlign w:val="superscript"/>
+        </w:rPr>
+        <w:t>4</w:t>
+      </w:r>
+      <w:r>
+        <w:rPr>
+          <w:rFonts w:cs="Times New Roman"/>
+          <w:b/>
+          <w:sz w:val="22"/>
+          <w:szCs w:val="24"/>
+        </w:rPr>
+        <w:t xml:space="preserve"> </w:t>
+      </w:r>
+      <w:r>
+        <w:rPr>
+          <w:rFonts w:cs="Times New Roman"/>
+          <w:sz w:val="22"/>
+          <w:szCs w:val="24"/>
+        </w:rPr>
+        <w:t xml:space="preserve">(UNAMA) – </w:t>
+      </w:r>
+      <w:hyperlink r:id="rId9" w:history="1">
+        <w:r>
+          <w:rPr>
+            <w:rStyle w:val="Hyperlink"/>
+            <w:rFonts w:cs="Times New Roman"/>
+            <w:sz w:val="22"/>
+            <w:szCs w:val="24"/>
+          </w:rPr>
+          <w:t>tiagomoraes224@gmail.com</w:t>
+        </w:r>
+      </w:hyperlink>
+      <w:r>
+        <w:rPr>
+          <w:rFonts w:cs="Times New Roman"/>
+          <w:b/>
+          <w:sz w:val="22"/>
+          <w:szCs w:val="24"/>
+        </w:rPr>
+        <w:t>;</w:t>
+      </w:r>
+    </w:p>
+    <w:p>
+      <w:pPr>
+        <w:spacing w:after="0" w:line="240" w:lineRule="auto"/>
+        <w:jc w:val="right"/>
+        <w:rPr>
+          <w:rFonts w:ascii="Segoe UI" w:eastAsia="Times New Roman" w:hAnsi="Segoe UI" w:cs="Segoe UI"/>
+          <w:sz w:val="20"/>
+          <w:szCs w:val="21"/>
+          <w:lang w:eastAsia="pt-BR"/>
+        </w:rPr>
+      </w:pPr>
+      <w:r>
+        <w:rPr>
+          <w:rFonts w:cs="Times New Roman"/>
+          <w:b/>
+          <w:sz w:val="22"/>
+          <w:szCs w:val="24"/>
+        </w:rPr>
+        <w:t xml:space="preserve">Lena Veiga e Silva Andrade </w:t>
+      </w:r>
+      <w:r>
+        <w:rPr>
+          <w:rFonts w:cs="Times New Roman"/>
+          <w:sz w:val="22"/>
+          <w:szCs w:val="24"/>
+        </w:rPr>
+        <w:t xml:space="preserve">(UNAMA) - </w:t>
+      </w:r>
+      <w:hyperlink r:id="rId10" w:history="1">
+        <w:r>
+          <w:rPr>
+            <w:rStyle w:val="Hyperlink"/>
+            <w:rFonts w:eastAsia="Times New Roman" w:cs="Times New Roman"/>
+            <w:sz w:val="22"/>
+            <w:szCs w:val="24"/>
+            <w:lang w:eastAsia="pt-BR"/>
+          </w:rPr>
+          <w:t>lenaveiga@gmail.com</w:t>
+        </w:r>
+      </w:hyperlink>
+      <w:r>
+        <w:rPr>
+          <w:rFonts w:eastAsia="Times New Roman" w:cs="Times New Roman"/>
+          <w:sz w:val="22"/>
+          <w:szCs w:val="24"/>
+          <w:lang w:eastAsia="pt-BR"/>
+        </w:rPr>
+        <w:t>;</w:t>
+      </w:r>
+    </w:p>
+    <w:p>
+      <w:pPr>
         <w:pStyle w:val="Ttulo1"/>
+        <w:numPr>
+          <w:ilvl w:val="0"/>
+          <w:numId w:val="0"/>
+        </w:numPr>
+        <w:ind w:left="432" w:hanging="432"/>
+        <w:jc w:val="center"/>
+        <w:rPr>
+          <w:b w:val="0"/>
+        </w:rPr>
       </w:pPr>
       <w:r>
         <w:t>Resumo</w:t>
       </w:r>
-    </w:p>
-    <w:p/>
-    <w:p>
-      <w:pPr>
-        <w:ind w:firstLine="709"/>
-      </w:pPr>
-      <w:r>
-        <w:rPr>
-          <w:b/>
-        </w:rPr>
-        <w:t>Palavra-chave:</w:t>
-      </w:r>
-      <w:r>
-        <w:rPr>
-          <w:b/>
+      <w:r>
+        <w:rPr>
+          <w:b w:val="0"/>
+        </w:rPr>
+        <w:t>:</w:t>
+      </w:r>
+    </w:p>
+    <w:p>
+      <w:pPr>
+        <w:rPr>
+          <w:b/>
+        </w:rPr>
+      </w:pPr>
+      <w:r>
+        <w:rPr>
+          <w:rFonts w:eastAsiaTheme="majorEastAsia" w:cstheme="majorBidi"/>
+          <w:b/>
+          <w:bCs/>
+          <w:szCs w:val="28"/>
+        </w:rPr>
+        <w:t xml:space="preserve">Introdução: </w:t>
+      </w:r>
+      <w:r>
+        <w:t>O ensino de Física é precarizado no Brasil</w:t>
+      </w:r>
+      <w:r>
+        <w:t xml:space="preserve">. </w:t>
+      </w:r>
+      <w:proofErr w:type="gramStart"/>
+      <w:r>
+        <w:t>Existe</w:t>
+      </w:r>
+      <w:proofErr w:type="gramEnd"/>
+      <w:r>
+        <w:t xml:space="preserve"> diversos fatores que contribuem para essa realidade. </w:t>
+      </w:r>
+      <w:r>
+        <w:t>Essa realidade é bastante perceptível nas escolas publicas</w:t>
+      </w:r>
+      <w:r>
+        <w:t xml:space="preserve"> devido à falta</w:t>
+      </w:r>
+      <w:r>
+        <w:t xml:space="preserve"> de recursos físicos e monetários, além da dificuldade em capacitar profissionais. O conteúdo de física nas escolas brasileiras é defasado, professores gastam a maior parte do tempo ensinando física clássica e pouco tempo para a física moderna. Muitos professores lutam para haja algum tipo de reforma na Base Nacional Comum Curricular (BNCC).</w:t>
+      </w:r>
+      <w:r>
+        <w:rPr>
+          <w:rFonts w:eastAsiaTheme="majorEastAsia" w:cstheme="majorBidi"/>
+          <w:b/>
+          <w:bCs/>
+          <w:szCs w:val="28"/>
+        </w:rPr>
+        <w:t xml:space="preserve"> Objetivo: </w:t>
+      </w:r>
+      <w:r>
+        <w:t>F</w:t>
+      </w:r>
+      <w:r>
+        <w:t>acilitar a aplicação prática do conhecimento de física clássica dos alunos do ensino médio</w:t>
+      </w:r>
+      <w:r>
+        <w:t xml:space="preserve"> com auxilio de um software de simulação e micromundo.</w:t>
+      </w:r>
+      <w:r>
+        <w:rPr>
+          <w:rFonts w:eastAsiaTheme="majorEastAsia" w:cstheme="majorBidi"/>
+          <w:b/>
+          <w:bCs/>
+          <w:szCs w:val="28"/>
         </w:rPr>
         <w:t xml:space="preserve"> </w:t>
       </w:r>
       <w:r>
-        <w:t xml:space="preserve">Jogos educacionais, ensino médio, física. </w:t>
-      </w:r>
-    </w:p>
-    <w:p>
-      <w:pPr>
-        <w:pStyle w:val="Ttulo1"/>
-      </w:pPr>
-      <w:r>
-        <w:t>Introdução</w:t>
-      </w:r>
-      <w:r>
-        <w:t>:</w:t>
-      </w:r>
-    </w:p>
-    <w:p>
-      <w:r>
-        <w:t>O ensino de Física é precarizado no Brasil, por causa da estrutura das escolas, da metodologia utilizada pelo professor, da falta de formação voltada para co</w:t>
-      </w:r>
-      <w:r>
-        <w:t>ntextos,</w:t>
-      </w:r>
-      <w:r>
-        <w:t xml:space="preserve"> da falta de aplicação prática do conhecimento</w:t>
-      </w:r>
-      <w:r>
-        <w:t xml:space="preserve"> e outro fator muito importante é a carga horária reduzida</w:t>
-      </w:r>
-      <w:r>
-        <w:t>.  Essa realidade é bastante perceptível nas escolas publicas, pois estas, muitas vezes não possuem laboratórios experimentais, não possuem aparato tecnológico, o profissional não é valorizado, o conteúdo é apresentado de forma expositiva e não uma contextualização dos assuntos abordados</w:t>
-      </w:r>
-      <w:r>
-        <w:rPr>
-          <w:vertAlign w:val="superscript"/>
-        </w:rPr>
-        <w:t>1</w:t>
-      </w:r>
-      <w:r>
-        <w:t>.</w:t>
-      </w:r>
-    </w:p>
-    <w:p>
-      <w:r>
-        <w:t xml:space="preserve">O conteúdo de física nas escolas brasileiras, graças à Base Nacional Comum Curricular (BNCC) é bastante defasado, quase que todo o ensino médio, os professores gastam </w:t>
-      </w:r>
-      <w:proofErr w:type="gramStart"/>
-      <w:r>
-        <w:t>seu</w:t>
-      </w:r>
-      <w:proofErr w:type="gramEnd"/>
-      <w:r>
-        <w:t xml:space="preserve"> </w:t>
-      </w:r>
-      <w:proofErr w:type="gramStart"/>
-      <w:r>
-        <w:t>tempo</w:t>
-      </w:r>
-      <w:proofErr w:type="gramEnd"/>
-      <w:r>
-        <w:t xml:space="preserve"> ensinando física clássica e pouco se vê de física moderno, quando o aluno chega no ensino superior, seu conhecimento em física esta empobrecido, por isso, muitos professores exigem que haja uma atualização da BNCC para os conteúdos de física</w:t>
-      </w:r>
-      <w:r>
-        <w:rPr>
-          <w:vertAlign w:val="superscript"/>
-        </w:rPr>
-        <w:t>2</w:t>
-      </w:r>
-      <w:r>
-        <w:t>.</w:t>
-      </w:r>
-      <w:r>
-        <w:t xml:space="preserve"> </w:t>
-      </w:r>
-    </w:p>
-    <w:p>
-      <w:r>
-        <w:t xml:space="preserve">Diante deste fato, este trabalho tem o objetivo de facilitar a aplicação prática do conhecimento de física clássica dos alunos do ensino médio. Para isto, será desenvolvido um jogo educacional de micromundo. </w:t>
-      </w:r>
-    </w:p>
-    <w:p>
-      <w:pPr>
-        <w:rPr>
-          <w:vertAlign w:val="superscript"/>
-        </w:rPr>
-      </w:pPr>
-      <w:r>
-        <w:t xml:space="preserve">A justificativa para o desenvolvimento do jogo se dá pelo seguinte fator: Desde o ano de 2012 </w:t>
-      </w:r>
-      <w:r>
-        <w:t xml:space="preserve">os games, a </w:t>
-      </w:r>
-      <w:proofErr w:type="spellStart"/>
-      <w:r>
-        <w:t>gamificação</w:t>
-      </w:r>
-      <w:proofErr w:type="spellEnd"/>
-      <w:r>
-        <w:t xml:space="preserve"> e a aprendizagem baseada em jogos digitais são uma tendência em diversos contextos, no Brasil, essa tendência ocorr</w:t>
-      </w:r>
-      <w:r>
-        <w:t>e no ensino fundamental e médio</w:t>
-      </w:r>
-      <w:r>
-        <w:t>.</w:t>
-      </w:r>
-      <w:r>
-        <w:t xml:space="preserve"> Graças aos games, é possível fi</w:t>
-      </w:r>
-      <w:r>
-        <w:t xml:space="preserve">xar o conhecimento dos alunos, </w:t>
-      </w:r>
-      <w:r>
-        <w:t xml:space="preserve">motivar e </w:t>
-      </w:r>
-      <w:r>
-        <w:t xml:space="preserve">gerar interesse </w:t>
-      </w:r>
-      <w:r>
-        <w:t xml:space="preserve">pelas aulas. </w:t>
-      </w:r>
-      <w:r>
-        <w:t xml:space="preserve">A relevância do uso de jogos educacionais se dá pela familiaridade que os jovens têm com jogos, pois a maioria está em contato no ambiente de fora da escola. Simulações e jogos de interpretação de papéis funcionam em paralelo com os problemas do mundo real e promovem aprendizagem </w:t>
-      </w:r>
-      <w:proofErr w:type="gramStart"/>
-      <w:r>
-        <w:t>prática.</w:t>
-      </w:r>
-      <w:proofErr w:type="gramEnd"/>
-      <w:r>
-        <w:rPr>
-          <w:vertAlign w:val="superscript"/>
-        </w:rPr>
-        <w:t>3</w:t>
-      </w:r>
-    </w:p>
-    <w:p>
-      <w:r>
-        <w:t>Este jogo não pretende substituir o professor em sala de aula, nem ensinar de forma explicita os conteúdos, o papel do professor ainda é fundamental para o ensino, este jogo terá como objetivo facilitar a aplicação prática do conhecimento em um micromundo digital. Ou seja, será uma fer</w:t>
-      </w:r>
-      <w:r>
-        <w:t>ramenta de fixação de conteúdo.</w:t>
-      </w:r>
-    </w:p>
-    <w:p>
-      <w:r>
-        <w:t xml:space="preserve">Fazendo uma busca na literatura encontram-se diversos estudos que mostram que jogos podem auxiliar no aprendizado de jovens. </w:t>
-      </w:r>
-      <w:r>
-        <w:t xml:space="preserve">Jogos em geral, tem a incrível capacidade de engajar, desafiar e motivar as pessoas. Diversos especialistas da área da saúde, educação, psicologia e ativistas políticos encontraram formas de usar esses jogos pra ajudar no </w:t>
-      </w:r>
-      <w:r>
-        <w:lastRenderedPageBreak/>
-        <w:t>aprendizado das pessoas.</w:t>
-      </w:r>
-      <w:r>
-        <w:t xml:space="preserve"> Para este mercado existem </w:t>
-      </w:r>
-      <w:r>
-        <w:t>os jogos sérios (</w:t>
-      </w:r>
-      <w:proofErr w:type="spellStart"/>
-      <w:r>
-        <w:t>Serious</w:t>
-      </w:r>
-      <w:proofErr w:type="spellEnd"/>
-      <w:r>
-        <w:t xml:space="preserve"> games), que tem esse nome, pois são capazes de entreter e ensinar as pessoas</w:t>
-      </w:r>
-      <w:r>
-        <w:rPr>
-          <w:vertAlign w:val="superscript"/>
-        </w:rPr>
-        <w:t>4</w:t>
-      </w:r>
-      <w:r>
-        <w:t>.</w:t>
-      </w:r>
-    </w:p>
-    <w:p>
-      <w:r>
-        <w:t>O objetivo deste trabalho será desenvolver um jogo educa</w:t>
-      </w:r>
-      <w:r>
-        <w:t>cional voltado para aplicação simulada do</w:t>
-      </w:r>
-      <w:r>
-        <w:t xml:space="preserve"> conteúdo de física do ensino fundamental e médio</w:t>
-      </w:r>
-      <w:r>
-        <w:t xml:space="preserve"> para resolução de desafios.</w:t>
-      </w:r>
-    </w:p>
-    <w:p>
-      <w:r>
-        <w:t>A</w:t>
-      </w:r>
-      <w:r>
-        <w:t xml:space="preserve"> metodologia escolhida para a criação desta aplicação será o ADDIE (Análise, Desenho, Desenvolvimento, </w:t>
-      </w:r>
-      <w:proofErr w:type="gramStart"/>
-      <w:r>
-        <w:t>Implementação</w:t>
-      </w:r>
-      <w:proofErr w:type="gramEnd"/>
-      <w:r>
-        <w:t xml:space="preserve"> e Avaliação)</w:t>
-      </w:r>
-      <w:r>
-        <w:t xml:space="preserve">. </w:t>
-      </w:r>
-      <w:r>
-        <w:t>Esta metodologia permite o desenvolvimento de atividades de aprendizagem de forma sistemática e coerente.</w:t>
-      </w:r>
-    </w:p>
-    <w:p>
-      <w:pPr>
-        <w:pStyle w:val="Ttulo1"/>
-      </w:pPr>
-      <w:r>
-        <w:t>Metodologia</w:t>
-      </w:r>
-    </w:p>
-    <w:p>
-      <w:r>
-        <w:t>A m</w:t>
-      </w:r>
-      <w:r>
-        <w:t>etodologia utilizada para</w:t>
-      </w:r>
-      <w:r>
-        <w:t xml:space="preserve"> este trabalho é</w:t>
-      </w:r>
-      <w:r>
-        <w:t xml:space="preserve"> a metodologia ADDIE (</w:t>
+        <w:rPr>
+          <w:rFonts w:eastAsiaTheme="majorEastAsia" w:cstheme="majorBidi"/>
+          <w:b/>
+          <w:bCs/>
+          <w:szCs w:val="28"/>
+        </w:rPr>
+        <w:t xml:space="preserve">Materiais e Métodos: </w:t>
+      </w:r>
+      <w:r>
+        <w:t>A metodologia utilizada para este trabalho é a metodologia ADDIE (</w:t>
       </w:r>
       <w:proofErr w:type="spellStart"/>
       <w:r>
@@ -352,206 +487,540 @@
         <w:t>)</w:t>
       </w:r>
       <w:r>
-        <w:t xml:space="preserve">. A metodologia ADDIE foi utilizada por </w:t>
+        <w:t xml:space="preserve">. A etapa de análise serve para fazer uma contextualização da realidade. A etapa de desenho será feita a escolha </w:t>
+      </w:r>
+      <w:proofErr w:type="gramStart"/>
+      <w:r>
+        <w:t>dos ferramentas</w:t>
+      </w:r>
+      <w:proofErr w:type="gramEnd"/>
+      <w:r>
+        <w:t xml:space="preserve"> que irão ser importantes para o desenvolvimento do projeto. A etapa de </w:t>
+      </w:r>
+      <w:r>
+        <w:t>desenvolvimento é a etapa de</w:t>
+      </w:r>
+      <w:r>
+        <w:t xml:space="preserve"> </w:t>
+      </w:r>
+      <w:r>
+        <w:t xml:space="preserve">desenvolvimento da documentação do projeto e dos artefatos que auxiliaram no desenvolvimento do jogo. A etapa de </w:t>
+      </w:r>
+      <w:proofErr w:type="gramStart"/>
+      <w:r>
+        <w:t>implementação</w:t>
+      </w:r>
+      <w:proofErr w:type="gramEnd"/>
+      <w:r>
+        <w:t xml:space="preserve"> é a etapa de construção do software em si, pode ser realizado teste durante esta etapa. A etapa de avaliação é a etapa de verificar se o software compre com o que foi proposto</w:t>
+      </w:r>
+      <w:r>
+        <w:t xml:space="preserve">. </w:t>
+      </w:r>
+      <w:r>
+        <w:rPr>
+          <w:rFonts w:eastAsiaTheme="majorEastAsia" w:cstheme="majorBidi"/>
+          <w:b/>
+          <w:bCs/>
+          <w:szCs w:val="28"/>
+        </w:rPr>
+        <w:t>Resultados</w:t>
+      </w:r>
+      <w:r>
+        <w:rPr>
+          <w:rFonts w:eastAsiaTheme="majorEastAsia" w:cstheme="majorBidi"/>
+          <w:b/>
+          <w:bCs/>
+          <w:szCs w:val="28"/>
+        </w:rPr>
+        <w:t>:</w:t>
+      </w:r>
+    </w:p>
+    <w:p/>
+    <w:p>
+      <w:pPr>
+        <w:ind w:firstLine="709"/>
+      </w:pPr>
+      <w:r>
+        <w:rPr>
+          <w:b/>
+        </w:rPr>
+        <w:t>Palavra-chave:</w:t>
+      </w:r>
+      <w:r>
+        <w:rPr>
+          <w:b/>
+        </w:rPr>
+        <w:t xml:space="preserve"> </w:t>
+      </w:r>
+      <w:r>
+        <w:t xml:space="preserve">Jogos educacionais, ensino médio, física. </w:t>
+      </w:r>
+    </w:p>
+    <w:p>
+      <w:pPr>
+        <w:pStyle w:val="Ttulo1"/>
+      </w:pPr>
+      <w:r>
+        <w:t>Introdução</w:t>
+      </w:r>
+      <w:r>
+        <w:t>:</w:t>
+      </w:r>
+    </w:p>
+    <w:p>
+      <w:r>
+        <w:t>O ensino de Física é precarizado no Brasil, por causa da estrutura das escolas, da metodologia utilizada pelo professor, da falta de formação voltada para co</w:t>
+      </w:r>
+      <w:r>
+        <w:t>ntextos,</w:t>
+      </w:r>
+      <w:r>
+        <w:t xml:space="preserve"> da falta de aplicação prática do conhecimento</w:t>
+      </w:r>
+      <w:r>
+        <w:t xml:space="preserve"> e outro fator muito importante é a carga horária reduzida</w:t>
+      </w:r>
+      <w:r>
+        <w:t xml:space="preserve">. </w:t>
+      </w:r>
+      <w:r>
+        <w:t>Essa realidade é bastante perceptível nas escolas publicas, pois estas, muitas vezes não possuem laboratórios experimentais, não possuem aparato tecnológico, o profissional não é valorizado, o conteúdo é apresentado de forma expositiva e não uma contextualização dos assuntos abordados</w:t>
+      </w:r>
+      <w:r>
+        <w:rPr>
+          <w:vertAlign w:val="superscript"/>
+        </w:rPr>
+        <w:t>1</w:t>
+      </w:r>
+      <w:r>
+        <w:t>.</w:t>
+      </w:r>
+    </w:p>
+    <w:p>
+      <w:r>
+        <w:t xml:space="preserve">O conteúdo de física nas escolas brasileiras, graças à Base Nacional Comum Curricular (BNCC) é bastante defasado, quase que todo o ensino médio, os professores gastam </w:t>
+      </w:r>
+      <w:proofErr w:type="gramStart"/>
+      <w:r>
+        <w:t>seu</w:t>
+      </w:r>
+      <w:proofErr w:type="gramEnd"/>
+      <w:r>
+        <w:t xml:space="preserve"> </w:t>
+      </w:r>
+      <w:proofErr w:type="gramStart"/>
+      <w:r>
+        <w:t>tempo</w:t>
+      </w:r>
+      <w:proofErr w:type="gramEnd"/>
+      <w:r>
+        <w:t xml:space="preserve"> ensinando física clássica e pouco se vê de física moderno, quando o aluno chega no ensino superior, seu conhecimento em física esta empobrecido, por isso, muitos professores exigem que haja uma atualização da BNCC para os conteúdos de física</w:t>
+      </w:r>
+      <w:r>
+        <w:rPr>
+          <w:vertAlign w:val="superscript"/>
+        </w:rPr>
+        <w:t>2</w:t>
+      </w:r>
+      <w:r>
+        <w:t>.</w:t>
+      </w:r>
+      <w:r>
+        <w:t xml:space="preserve"> </w:t>
+      </w:r>
+    </w:p>
+    <w:p>
+      <w:r>
+        <w:lastRenderedPageBreak/>
+        <w:t xml:space="preserve">Diante deste fato, este trabalho tem o objetivo de facilitar a aplicação prática do conhecimento de física clássica dos alunos do ensino médio. Para isto, será desenvolvido um jogo educacional de micromundo. </w:t>
+      </w:r>
+    </w:p>
+    <w:p>
+      <w:pPr>
+        <w:rPr>
+          <w:vertAlign w:val="superscript"/>
+        </w:rPr>
+      </w:pPr>
+      <w:r>
+        <w:t xml:space="preserve">A justificativa para o desenvolvimento do jogo se dá pelo seguinte fator: Desde o ano de 2012 </w:t>
+      </w:r>
+      <w:r>
+        <w:t xml:space="preserve">os games, a </w:t>
       </w:r>
       <w:proofErr w:type="spellStart"/>
       <w:r>
-        <w:t>Katmada</w:t>
+        <w:t>gamificação</w:t>
       </w:r>
       <w:proofErr w:type="spellEnd"/>
       <w:r>
+        <w:t xml:space="preserve"> e a aprendizagem baseada em jogos digitais são uma tendência em diversos contextos, no Brasil, essa tendência ocorr</w:t>
+      </w:r>
+      <w:r>
+        <w:t>e no ensino fundamental e médio</w:t>
+      </w:r>
+      <w:r>
+        <w:t>.</w:t>
+      </w:r>
+      <w:r>
+        <w:t xml:space="preserve"> Graças aos games, é possível fi</w:t>
+      </w:r>
+      <w:r>
+        <w:t xml:space="preserve">xar o conhecimento dos alunos, </w:t>
+      </w:r>
+      <w:r>
+        <w:t xml:space="preserve">motivar e </w:t>
+      </w:r>
+      <w:r>
+        <w:t xml:space="preserve">gerar interesse </w:t>
+      </w:r>
+      <w:r>
+        <w:t xml:space="preserve">pelas aulas. </w:t>
+      </w:r>
+      <w:r>
+        <w:t xml:space="preserve">A relevância do uso de jogos educacionais se dá pela familiaridade que os jovens têm com jogos, pois a maioria está em contato no ambiente de fora da escola. Simulações e jogos de interpretação de papéis funcionam em paralelo com os problemas do mundo real e promovem aprendizagem </w:t>
+      </w:r>
+      <w:proofErr w:type="gramStart"/>
+      <w:r>
+        <w:t>prática.</w:t>
+      </w:r>
+      <w:proofErr w:type="gramEnd"/>
+      <w:r>
+        <w:rPr>
+          <w:vertAlign w:val="superscript"/>
+        </w:rPr>
+        <w:t>3</w:t>
+      </w:r>
+    </w:p>
+    <w:p>
+      <w:r>
+        <w:t>Este jogo não pretende substituir o professor em sala de aula, nem ensinar de forma explicita os conteúdos, o papel do professor ainda é fundamental para o ensino, este jogo terá como objetivo facilitar a aplicação prática do conhecimento em um micromundo digital. Ou seja, será uma fer</w:t>
+      </w:r>
+      <w:r>
+        <w:t>ramenta de fixação de conteúdo.</w:t>
+      </w:r>
+    </w:p>
+    <w:p>
+      <w:r>
+        <w:t xml:space="preserve">Fazendo uma busca na literatura encontram-se diversos estudos que mostram que jogos podem auxiliar no aprendizado de jovens. </w:t>
+      </w:r>
+      <w:r>
+        <w:t>Jogos em geral, tem a incrível capacidade de engajar, desafiar e motivar as pessoas. Diversos especialistas da área da saúde, educação, psicologia e ativistas políticos encontraram formas de usar esses jogos pra ajudar no aprendizado das pessoas.</w:t>
+      </w:r>
+      <w:r>
+        <w:t xml:space="preserve"> Para este mercado existem </w:t>
+      </w:r>
+      <w:r>
+        <w:t>os jogos sérios (</w:t>
+      </w:r>
+      <w:proofErr w:type="spellStart"/>
+      <w:r>
+        <w:t>Serious</w:t>
+      </w:r>
+      <w:proofErr w:type="spellEnd"/>
+      <w:r>
+        <w:t xml:space="preserve"> games), que tem esse nome, pois são capazes de entreter e ensinar as pessoas</w:t>
+      </w:r>
+      <w:r>
+        <w:rPr>
+          <w:vertAlign w:val="superscript"/>
+        </w:rPr>
+        <w:t>4</w:t>
+      </w:r>
+      <w:r>
+        <w:t>.</w:t>
+      </w:r>
+    </w:p>
+    <w:p>
+      <w:r>
+        <w:t>O objetivo deste trabalho será desenvolver um jogo educa</w:t>
+      </w:r>
+      <w:r>
+        <w:t>cional voltado para aplicação simulada do</w:t>
+      </w:r>
+      <w:r>
+        <w:t xml:space="preserve"> conteúdo de física do ensino fundamental e médio</w:t>
+      </w:r>
+      <w:r>
+        <w:t xml:space="preserve"> para resolução de desafios.</w:t>
+      </w:r>
+    </w:p>
+    <w:p>
+      <w:r>
+        <w:t>A</w:t>
+      </w:r>
+      <w:r>
+        <w:t xml:space="preserve"> metodologia escolhida para a criação desta aplicação será o ADDIE (Análise, Desenho, Desenvolvimento, </w:t>
+      </w:r>
+      <w:proofErr w:type="gramStart"/>
+      <w:r>
+        <w:t>Implementação</w:t>
+      </w:r>
+      <w:proofErr w:type="gramEnd"/>
+      <w:r>
+        <w:t xml:space="preserve"> e Avaliação)</w:t>
+      </w:r>
+      <w:r>
+        <w:t xml:space="preserve">. </w:t>
+      </w:r>
+      <w:r>
+        <w:t>Esta metodologia permite o desenvolvimento de atividades de aprendizagem de forma sistemática e coerente.</w:t>
+      </w:r>
+    </w:p>
+    <w:p>
+      <w:pPr>
+        <w:pStyle w:val="Ttulo1"/>
+      </w:pPr>
+      <w:r>
+        <w:t>Metodologia</w:t>
+      </w:r>
+    </w:p>
+    <w:p>
+      <w:r>
+        <w:t>A m</w:t>
+      </w:r>
+      <w:r>
+        <w:t>etodologia utilizada para</w:t>
+      </w:r>
+      <w:r>
+        <w:t xml:space="preserve"> este trabalho é</w:t>
+      </w:r>
+      <w:r>
+        <w:t xml:space="preserve"> a metodologia ADDIE (</w:t>
+      </w:r>
+      <w:proofErr w:type="spellStart"/>
+      <w:r>
+        <w:rPr>
+          <w:i/>
+        </w:rPr>
+        <w:t>Analysis</w:t>
+      </w:r>
+      <w:proofErr w:type="spellEnd"/>
+      <w:r>
+        <w:rPr>
+          <w:i/>
+        </w:rPr>
         <w:t xml:space="preserve">, </w:t>
-      </w:r>
-      <w:proofErr w:type="spellStart"/>
-      <w:r>
-        <w:t>Mavrids</w:t>
-      </w:r>
-      <w:proofErr w:type="spellEnd"/>
-      <w:r>
-        <w:t xml:space="preserve"> e</w:t>
-      </w:r>
-      <w:r>
-        <w:t xml:space="preserve"> Tsiatsos</w:t>
-      </w:r>
-      <w:r>
-        <w:rPr>
-          <w:vertAlign w:val="superscript"/>
-        </w:rPr>
-        <w:t>5</w:t>
-      </w:r>
-      <w:r>
-        <w:t xml:space="preserve"> que desenvolveram um jogo que dava suporte ao aprendizado de matemática pa</w:t>
-      </w:r>
-      <w:r>
-        <w:t>ra alunos do ensino fundamental. A metodologia permite fazer um diagnóstico da realidade, propor uma ideia para resolver o problema, propor o caminho correto para resolução do problema, percorrer o caminho correto e avaliar resultados.</w:t>
-      </w:r>
-    </w:p>
-    <w:p>
-      <w:r>
-        <w:t>Etapa Um</w:t>
-      </w:r>
-      <w:r>
-        <w:t xml:space="preserve"> </w:t>
-      </w:r>
-      <w:r>
-        <w:t>–</w:t>
-      </w:r>
-      <w:r>
-        <w:t xml:space="preserve"> </w:t>
-      </w:r>
-      <w:r>
-        <w:t>Análise</w:t>
-      </w:r>
-    </w:p>
-    <w:p>
-      <w:r>
-        <w:t>Nesta etapa, será feito a análise de contexto para identificar a questão das problemáticas envolvendo o ensino de física no ensino médio, saber quais são os déficits dos alunos para esta área e a necessidade que estes alunos têm em relação à aprendizagem. Fazendo este passo, é possível elaborar as metas e objetivos do trabalho.</w:t>
-      </w:r>
-    </w:p>
-    <w:p>
-      <w:r>
-        <w:t>Etapa dois – Desenho</w:t>
-      </w:r>
-    </w:p>
-    <w:p>
-      <w:r>
-        <w:t xml:space="preserve">Nesta etapa ocorrerá a escolha das disciplinas que nortearam a construção das fases e os objetivos do jogo. Também nesta etapa será feito a pesquisa das ferramentas e matérias que serão usados para auxiliar no processo de desenvolvimento do jogo. </w:t>
-      </w:r>
-    </w:p>
-    <w:p>
-      <w:r>
-        <w:t>Etapa três – Desenvolvimento</w:t>
-      </w:r>
-    </w:p>
-    <w:p>
-      <w:r>
-        <w:t>N</w:t>
-      </w:r>
-      <w:r>
-        <w:t>esta etapa será feito a construção da documentação do projeto dos artefatos que auxil</w:t>
-      </w:r>
-      <w:r>
-        <w:t>iaram tanto na construção e</w:t>
-      </w:r>
-      <w:r>
-        <w:t xml:space="preserve"> da </w:t>
-      </w:r>
-      <w:proofErr w:type="gramStart"/>
-      <w:r>
-        <w:t>implementação</w:t>
-      </w:r>
-      <w:proofErr w:type="gramEnd"/>
-      <w:r>
-        <w:t xml:space="preserve"> do jogo.</w:t>
-      </w:r>
-      <w:r>
-        <w:t xml:space="preserve"> Nesta etapa já está definido os objetivos e conteúdos que serão abordados. Nesta etapa é possível a construção de protótipos. Será possível também realização de testes pilotos. </w:t>
-      </w:r>
-    </w:p>
-    <w:p>
-      <w:r>
-        <w:t xml:space="preserve">Etapa quatro – </w:t>
-      </w:r>
-      <w:proofErr w:type="gramStart"/>
-      <w:r>
-        <w:t>Implementação</w:t>
-      </w:r>
-      <w:proofErr w:type="gramEnd"/>
-    </w:p>
-    <w:p>
-      <w:r>
-        <w:t>Nesta etapa ocorre</w:t>
-      </w:r>
-      <w:r>
-        <w:t>rá</w:t>
-      </w:r>
-      <w:r>
-        <w:t xml:space="preserve"> a familiarização dos usuários, que são os alunos e os professores, com o jogo. É </w:t>
-      </w:r>
-      <w:proofErr w:type="gramStart"/>
-      <w:r>
-        <w:t>necessário</w:t>
-      </w:r>
-      <w:proofErr w:type="gramEnd"/>
-      <w:r>
-        <w:t xml:space="preserve"> a presença de facilitadores para explicar o funcionamento do jogo. O jogo</w:t>
-      </w:r>
-      <w:r>
-        <w:t xml:space="preserve"> deve </w:t>
-      </w:r>
-      <w:r>
-        <w:t>está funcionando corretamente</w:t>
-      </w:r>
-      <w:r>
-        <w:t xml:space="preserve"> e os usuários deverão receber treinamento.</w:t>
-      </w:r>
-    </w:p>
-    <w:p>
-      <w:r>
-        <w:t>Etapa – Avaliação</w:t>
-      </w:r>
-    </w:p>
-    <w:p>
-      <w:r>
-        <w:lastRenderedPageBreak/>
-        <w:t>Nesta etapa é verificado o nível de sucesso do jogo diante dos usuários, para isto é aplicado questionários e uso de ferramentas de avaliação tanto dos professores quanto dos alunos. Nesta etapa ocorre avaliação tanto observacional quanto experimental.</w:t>
-      </w:r>
-    </w:p>
-    <w:p/>
-    <w:p>
-      <w:r>
-        <w:t>Etapa Dois - Desenho</w:t>
-      </w:r>
-    </w:p>
-    <w:p>
-      <w:r>
-        <w:t>O jogo consistirá de cinco</w:t>
-      </w:r>
-      <w:r>
-        <w:t xml:space="preserve"> fases, sendo que a cada fase irá abordar disciplinas diferentes do conteúdo</w:t>
-      </w:r>
-      <w:r>
-        <w:t xml:space="preserve"> de física comum no ensino médio. </w:t>
-      </w:r>
-      <w:r>
-        <w:t xml:space="preserve"> </w:t>
-      </w:r>
-    </w:p>
-    <w:p>
-      <w:pPr>
-        <w:pStyle w:val="Ttulo2"/>
-      </w:pPr>
-      <w:r>
-        <w:t>Desenho do jogo</w:t>
-      </w:r>
-    </w:p>
-    <w:p>
-      <w:r>
-        <w:t xml:space="preserve">De acordo com as diretrizes de </w:t>
       </w:r>
       <w:proofErr w:type="spellStart"/>
       <w:proofErr w:type="gramStart"/>
       <w:r>
-        <w:t>malone</w:t>
+        <w:rPr>
+          <w:i/>
+        </w:rPr>
+        <w:t>Design,</w:t>
+      </w:r>
+      <w:proofErr w:type="gramEnd"/>
+      <w:r>
+        <w:rPr>
+          <w:i/>
+        </w:rPr>
+        <w:t>Development</w:t>
       </w:r>
       <w:proofErr w:type="spellEnd"/>
+      <w:r>
+        <w:rPr>
+          <w:i/>
+        </w:rPr>
+        <w:t xml:space="preserve">, </w:t>
+      </w:r>
+      <w:proofErr w:type="spellStart"/>
+      <w:r>
+        <w:rPr>
+          <w:i/>
+        </w:rPr>
+        <w:t>Implementation</w:t>
+      </w:r>
+      <w:proofErr w:type="spellEnd"/>
+      <w:r>
+        <w:rPr>
+          <w:i/>
+        </w:rPr>
+        <w:t xml:space="preserve"> </w:t>
+      </w:r>
+      <w:proofErr w:type="spellStart"/>
+      <w:r>
+        <w:rPr>
+          <w:i/>
+        </w:rPr>
+        <w:t>and</w:t>
+      </w:r>
+      <w:proofErr w:type="spellEnd"/>
+      <w:r>
+        <w:rPr>
+          <w:i/>
+        </w:rPr>
+        <w:t xml:space="preserve"> </w:t>
+      </w:r>
+      <w:proofErr w:type="spellStart"/>
+      <w:r>
+        <w:rPr>
+          <w:i/>
+        </w:rPr>
+        <w:t>Evaluation</w:t>
+      </w:r>
+      <w:proofErr w:type="spellEnd"/>
+      <w:r>
+        <w:t>)</w:t>
+      </w:r>
+      <w:r>
+        <w:t xml:space="preserve">. A metodologia ADDIE foi utilizada por </w:t>
+      </w:r>
+      <w:proofErr w:type="spellStart"/>
+      <w:r>
+        <w:t>Katmada</w:t>
+      </w:r>
+      <w:proofErr w:type="spellEnd"/>
+      <w:r>
+        <w:t xml:space="preserve">, </w:t>
+      </w:r>
+      <w:proofErr w:type="spellStart"/>
+      <w:r>
+        <w:t>Mavrids</w:t>
+      </w:r>
+      <w:proofErr w:type="spellEnd"/>
+      <w:r>
+        <w:t xml:space="preserve"> e</w:t>
+      </w:r>
+      <w:r>
+        <w:t xml:space="preserve"> Tsiatsos</w:t>
+      </w:r>
+      <w:r>
+        <w:rPr>
+          <w:vertAlign w:val="superscript"/>
+        </w:rPr>
+        <w:t>5</w:t>
+      </w:r>
+      <w:r>
+        <w:t xml:space="preserve"> que desenvolveram um jogo que dava suporte ao aprendizado de matemática pa</w:t>
+      </w:r>
+      <w:r>
+        <w:t>ra alunos do ensino fundamental. A metodologia permite fazer um diagnóstico da realidade, propor uma ideia para resolver o problema, propor o caminho correto para resolução do problema, percorrer o caminho correto e avaliar resultados.</w:t>
+      </w:r>
+    </w:p>
+    <w:p>
+      <w:r>
+        <w:t>Etapa Um</w:t>
+      </w:r>
+      <w:r>
+        <w:t xml:space="preserve"> </w:t>
+      </w:r>
+      <w:r>
+        <w:t>–</w:t>
+      </w:r>
+      <w:r>
+        <w:t xml:space="preserve"> </w:t>
+      </w:r>
+      <w:r>
+        <w:t>Análise</w:t>
+      </w:r>
+    </w:p>
+    <w:p>
+      <w:r>
+        <w:t>Nesta etapa, será feito a análise de contexto para identificar a questão das problemáticas envolvendo o ensino de física no ensino médio, saber quais são os déficits dos alunos para esta área e a necessidade que estes alunos têm em relação à aprendizagem. Fazendo este passo, é possível elaborar as metas e objetivos do trabalho.</w:t>
+      </w:r>
+    </w:p>
+    <w:p>
+      <w:r>
+        <w:lastRenderedPageBreak/>
+        <w:t>Etapa dois – Desenho</w:t>
+      </w:r>
+    </w:p>
+    <w:p>
+      <w:r>
+        <w:t xml:space="preserve">Nesta etapa ocorrerá a escolha das disciplinas que nortearam a construção das fases e os objetivos do jogo. Também nesta etapa será feito a pesquisa das ferramentas e matérias que serão usados para auxiliar no processo de desenvolvimento do jogo. </w:t>
+      </w:r>
+    </w:p>
+    <w:p>
+      <w:r>
+        <w:t>Etapa três – Desenvolvimento</w:t>
+      </w:r>
+    </w:p>
+    <w:p>
+      <w:r>
+        <w:t>N</w:t>
+      </w:r>
+      <w:r>
+        <w:t>esta etapa será feito a construção da documentação do projeto dos artefatos que auxil</w:t>
+      </w:r>
+      <w:r>
+        <w:t>iaram tanto na construção e</w:t>
+      </w:r>
+      <w:r>
+        <w:t xml:space="preserve"> da </w:t>
+      </w:r>
+      <w:proofErr w:type="gramStart"/>
+      <w:r>
+        <w:t>implementação</w:t>
+      </w:r>
       <w:proofErr w:type="gramEnd"/>
       <w:r>
-        <w:t>, jogos devem ter objetivos claros, resultados incertos, feedback e níveis de dificuldade gr</w:t>
-      </w:r>
-      <w:r>
-        <w:t>adualmente crescente. Além disso</w:t>
-      </w:r>
-      <w:r>
-        <w:t xml:space="preserve">, eles devem conter curiosidade e fantasia, </w:t>
+        <w:t xml:space="preserve"> do jogo.</w:t>
+      </w:r>
+      <w:r>
+        <w:t xml:space="preserve"> </w:t>
+      </w:r>
+    </w:p>
+    <w:p>
+      <w:r>
+        <w:t xml:space="preserve">Etapa quatro – </w:t>
       </w:r>
       <w:proofErr w:type="gramStart"/>
       <w:r>
-        <w:t>os jogos deve responder</w:t>
+        <w:t>Implementação</w:t>
       </w:r>
       <w:proofErr w:type="gramEnd"/>
-      <w:r>
-        <w:t xml:space="preserve"> de maneira apropriada às ações dos jogadores e devem oferecer escolhas sobre vários aspectos ambientais.</w:t>
+    </w:p>
+    <w:p>
+      <w:r>
+        <w:t>Nesta etapa ocorre</w:t>
+      </w:r>
+      <w:r>
+        <w:t>rá</w:t>
+      </w:r>
+      <w:r>
+        <w:t xml:space="preserve"> a familiarização dos usuários, que são os alunos e os professores, com o jogo. É </w:t>
+      </w:r>
+      <w:proofErr w:type="gramStart"/>
+      <w:r>
+        <w:t>necessário</w:t>
+      </w:r>
+      <w:proofErr w:type="gramEnd"/>
+      <w:r>
+        <w:t xml:space="preserve"> a presença de facilitadores para explicar o funcionamento do jogo. O jogo</w:t>
+      </w:r>
+      <w:r>
+        <w:t xml:space="preserve"> deve </w:t>
+      </w:r>
+      <w:r>
+        <w:t>está funcionando corretamente</w:t>
+      </w:r>
+      <w:r>
+        <w:t xml:space="preserve"> e os usuários deverão receber treinamento.</w:t>
+      </w:r>
+    </w:p>
+    <w:p>
+      <w:r>
+        <w:t>Etapa</w:t>
+      </w:r>
+      <w:r>
+        <w:t xml:space="preserve"> cinco</w:t>
+      </w:r>
+      <w:r>
+        <w:t xml:space="preserve"> – Avaliação</w:t>
+      </w:r>
+    </w:p>
+    <w:p>
+      <w:r>
+        <w:t>Nesta etapa é verificado o nível de sucesso do jogo diante dos usuários, para isto é aplicado questionários e uso de ferramentas de avaliação tanto dos professores quanto dos alunos. Nesta etapa ocorre avaliação tanto observacional quanto experimental.</w:t>
+      </w:r>
+    </w:p>
+    <w:p>
+      <w:pPr>
+        <w:pStyle w:val="Ttulo1"/>
+      </w:pPr>
+      <w:r>
+        <w:t>Resultados</w:t>
       </w:r>
     </w:p>
     <w:p>
@@ -559,74 +1028,7 @@
         <w:pStyle w:val="Ttulo2"/>
       </w:pPr>
       <w:r>
-        <w:t>Desenvolvimento do Jogo</w:t>
-      </w:r>
-    </w:p>
-    <w:p/>
-    <w:p>
-      <w:pPr>
-        <w:pStyle w:val="Ttulo2"/>
-      </w:pPr>
-      <w:proofErr w:type="gramStart"/>
-      <w:r>
-        <w:t>Implementação</w:t>
-      </w:r>
-      <w:proofErr w:type="gramEnd"/>
-    </w:p>
-    <w:p>
-      <w:r>
-        <w:t xml:space="preserve">O jogo será desenvolvido utilizando </w:t>
-      </w:r>
-      <w:proofErr w:type="gramStart"/>
-      <w:r>
-        <w:t xml:space="preserve">a plataforma </w:t>
-      </w:r>
-      <w:proofErr w:type="spellStart"/>
-      <w:r>
-        <w:t>unity</w:t>
-      </w:r>
-      <w:proofErr w:type="spellEnd"/>
-      <w:r>
-        <w:t>, a plataforma</w:t>
-      </w:r>
-      <w:proofErr w:type="gramEnd"/>
-      <w:r>
-        <w:t xml:space="preserve"> </w:t>
-      </w:r>
-      <w:proofErr w:type="spellStart"/>
-      <w:r>
-        <w:t>unity</w:t>
-      </w:r>
-      <w:proofErr w:type="spellEnd"/>
-      <w:r>
-        <w:t xml:space="preserve"> usa as linguagens C++ e C#.</w:t>
-      </w:r>
-    </w:p>
-    <w:p/>
-    <w:p>
-      <w:pPr>
-        <w:pStyle w:val="Ttulo2"/>
-      </w:pPr>
-    </w:p>
-    <w:p>
-      <w:pPr>
-        <w:pStyle w:val="Ttulo2"/>
-      </w:pPr>
-      <w:r>
-        <w:t xml:space="preserve"> </w:t>
-      </w:r>
-    </w:p>
-    <w:p>
-      <w:pPr>
-        <w:pStyle w:val="Ttulo1"/>
-      </w:pPr>
-      <w:r>
-        <w:t>Resultados</w:t>
-      </w:r>
-    </w:p>
-    <w:p>
-      <w:r>
-        <w:t>Análise</w:t>
+        <w:t>A importância da física e a realidade do Ensino de física no Brasil</w:t>
       </w:r>
     </w:p>
     <w:p>
@@ -645,151 +1047,171 @@
     </w:p>
     <w:p>
       <w:r>
-        <w:t>Avaliações, como o ENEM (Exame Nacional do Ensino Médio), mostra que há uma má qualidade no ensino de ciências biológicas, devido às notas serem baixas, no ano de 2019, o ENEM mostrou que a média dos alunos para a prova de ciências biológicas e suas tecnologias foi de 477,8, índice esse que é menor em relação a edições anteriores. Isso mostra que o aprendizado em ciências no âmbito nacional é fraco. A física é ensinada em todos os anos do ensino médio, mas os alunos aparentemente não aprendem conceitos básicos relacionados ao tema</w:t>
-      </w:r>
-      <w:r>
-        <w:rPr>
-          <w:vertAlign w:val="superscript"/>
-        </w:rPr>
-        <w:t>6</w:t>
-      </w:r>
-      <w:r>
-        <w:t>.</w:t>
-      </w:r>
-    </w:p>
-    <w:p>
-      <w:r>
-        <w:lastRenderedPageBreak/>
-        <w:t>Desenho</w:t>
-      </w:r>
-    </w:p>
-    <w:p>
-      <w:r>
-        <w:t xml:space="preserve">O jogo consistirá de cinco fases. Sendo </w:t>
-      </w:r>
-      <w:r>
-        <w:t xml:space="preserve">que a primeira fase irá abordar os assuntos fundamentais que um aluno tem que ter ao sair do ensino fundamental que é Grandezas Físicas. A fase dois consistirá de assuntos relacionados </w:t>
-      </w:r>
-      <w:proofErr w:type="gramStart"/>
-      <w:r>
-        <w:t>a</w:t>
-      </w:r>
-      <w:proofErr w:type="gramEnd"/>
-      <w:r>
-        <w:t xml:space="preserve"> cinemática. A fase três irá abordar os assuntos de dinâmica. A fase quatro irá abordar assuntos energia e impulso. A fase cinco irá abordar assuntos de gravitação.</w:t>
-      </w:r>
-      <w:r>
-        <w:t xml:space="preserve"> Cada fase será composta por cinco desafios.</w:t>
-      </w:r>
-    </w:p>
-    <w:p>
-      <w:r>
-        <w:t>Para construção do jogo, foi criada uma história que é o contexto que ocorrerá o jogo, foi elaborado um roteiro de cada fase e um documento contendo uma tabela com a relação de fase, desafio e assunto</w:t>
-      </w:r>
-      <w:r>
-        <w:t>.</w:t>
-      </w:r>
-    </w:p>
-    <w:p>
-      <w:r>
-        <w:t>Desenvolvimento</w:t>
-      </w:r>
-    </w:p>
-    <w:p>
-      <w:r>
-        <w:t>O jo</w:t>
-      </w:r>
-      <w:r>
-        <w:t xml:space="preserve">go foi elaborado usando a </w:t>
-      </w:r>
-      <w:proofErr w:type="spellStart"/>
-      <w:r>
-        <w:t>Engine</w:t>
-      </w:r>
-      <w:proofErr w:type="spellEnd"/>
-      <w:r>
-        <w:t xml:space="preserve"> </w:t>
-      </w:r>
-      <w:proofErr w:type="spellStart"/>
-      <w:r>
-        <w:t>Unity</w:t>
-      </w:r>
-      <w:proofErr w:type="spellEnd"/>
-      <w:r>
-        <w:t xml:space="preserve"> que permite a criação dos cenários, dos objetos em cena e dos personagens, para melhorar a agilidade na hora do desenvolvimento, </w:t>
-      </w:r>
-      <w:proofErr w:type="gramStart"/>
-      <w:r>
-        <w:t>foi</w:t>
-      </w:r>
-      <w:proofErr w:type="gramEnd"/>
-      <w:r>
-        <w:t xml:space="preserve"> utilizado os serviços gratuitos do </w:t>
-      </w:r>
-      <w:proofErr w:type="spellStart"/>
-      <w:r>
-        <w:t>mixamo</w:t>
-      </w:r>
-      <w:proofErr w:type="spellEnd"/>
-      <w:r>
-        <w:t xml:space="preserve"> para animar a movimentação dos personagens. A linguagem C# foi utilizada para fazer os scripts envolvendo a parte</w:t>
+        <w:t xml:space="preserve">Avaliações, como o ENEM (Exame Nacional do Ensino Médio), mostra que há uma má qualidade no ensino de ciências biológicas, devido às notas serem baixas, no ano de 2019, o ENEM mostrou que a média dos alunos para a prova de ciências biológicas e suas tecnologias foi de 477,8, índice esse que é menor em relação a edições anteriores. Isso mostra que o aprendizado em ciências no âmbito nacional é fraco. A física é ensinada em todos os anos do </w:t>
       </w:r>
       <w:bookmarkStart w:id="0" w:name="_GoBack"/>
       <w:bookmarkEnd w:id="0"/>
       <w:r>
-        <w:t xml:space="preserve"> mais lógica do jogo</w:t>
-      </w:r>
-    </w:p>
-    <w:p>
+        <w:t>ensino médio, mas os alunos aparentemente não aprendem conceitos básicos relacionados ao tema</w:t>
+      </w:r>
+      <w:r>
+        <w:rPr>
+          <w:vertAlign w:val="superscript"/>
+        </w:rPr>
+        <w:t>6</w:t>
+      </w:r>
+      <w:r>
+        <w:t>.</w:t>
+      </w:r>
+    </w:p>
+    <w:p>
+      <w:pPr>
+        <w:pStyle w:val="Ttulo2"/>
+      </w:pPr>
+      <w:r>
+        <w:lastRenderedPageBreak/>
+        <w:t>Aplicativos e softwares semelhantes</w:t>
+      </w:r>
+    </w:p>
+    <w:p>
+      <w:pPr>
+        <w:pStyle w:val="Ttulo1"/>
+      </w:pPr>
+      <w:r>
+        <w:t xml:space="preserve">Estrutura </w:t>
+      </w:r>
+      <w:r>
+        <w:t xml:space="preserve">conceitual </w:t>
+      </w:r>
+      <w:r>
+        <w:t>do jogo</w:t>
+      </w:r>
+    </w:p>
+    <w:p>
+      <w:pPr>
+        <w:pStyle w:val="Ttulo2"/>
+      </w:pPr>
+      <w:r>
+        <w:t>A importância dos jogos educacionais como apoio ao aprendizado</w:t>
+      </w:r>
+    </w:p>
+    <w:p>
+      <w:pPr>
+        <w:pStyle w:val="Ttulo2"/>
+      </w:pPr>
+      <w:r>
+        <w:t>Desenvolvimento do Jogo</w:t>
+      </w:r>
+    </w:p>
+    <w:p>
+      <w:r>
+        <w:t xml:space="preserve">O jogo consistirá de cinco fases. Sendo que a primeira fase irá abordar os assuntos fundamentais que um aluno tem que ter ao sair do ensino fundamental que é Grandezas Físicas. A fase dois consistirá de assuntos relacionados </w:t>
+      </w:r>
       <w:proofErr w:type="gramStart"/>
       <w:r>
-        <w:t>Implementação</w:t>
+        <w:t>a</w:t>
       </w:r>
       <w:proofErr w:type="gramEnd"/>
       <w:r>
-        <w:t xml:space="preserve"> e Avaliação</w:t>
-      </w:r>
-    </w:p>
-    <w:p>
-      <w:r>
-        <w:t xml:space="preserve">Estas duas etapas tiveram atrasos, pois devido ao surto da Covid-19, não foi possível se reunir em escolas ou com professores. Mas, pretende-se testar e avaliar a eficácia do jogo assim que for possível reunir os alunos e </w:t>
+        <w:t xml:space="preserve"> cinemática. A fase três irá abordar os assuntos de dinâmica. A fase quatro irá abordar assuntos energia e impulso. A fase cinco irá abordar assuntos de gravitação. Cada fase será composta por cinco desafios.</w:t>
+      </w:r>
+    </w:p>
+    <w:p>
+      <w:r>
+        <w:t>Para construção do jogo, foi criada uma história que é o contexto que ocorrerá o jogo, foi elaborado um roteiro de cada fase e um documento contendo uma tabela com a relação de fase, desafio e assunto.</w:t>
+      </w:r>
+    </w:p>
+    <w:p>
+      <w:r>
+        <w:t xml:space="preserve">O jogo foi elaborado usando a </w:t>
+      </w:r>
+      <w:proofErr w:type="spellStart"/>
+      <w:r>
+        <w:t>Engine</w:t>
+      </w:r>
+      <w:proofErr w:type="spellEnd"/>
+      <w:r>
+        <w:t xml:space="preserve"> </w:t>
+      </w:r>
+      <w:proofErr w:type="spellStart"/>
+      <w:r>
+        <w:t>Unity</w:t>
+      </w:r>
+      <w:proofErr w:type="spellEnd"/>
+      <w:r>
+        <w:t xml:space="preserve"> que permite a criação dos cenários, dos objetos em cena e dos personagens, para melhorar a agilidade na hora do desenvolvimento, </w:t>
       </w:r>
       <w:proofErr w:type="gramStart"/>
       <w:r>
-        <w:t>professores</w:t>
+        <w:t>foi</w:t>
       </w:r>
       <w:proofErr w:type="gramEnd"/>
+      <w:r>
+        <w:t xml:space="preserve"> utilizado os serviços gratuitos do </w:t>
+      </w:r>
+      <w:proofErr w:type="spellStart"/>
+      <w:r>
+        <w:t>mixamo</w:t>
+      </w:r>
+      <w:proofErr w:type="spellEnd"/>
+      <w:r>
+        <w:t xml:space="preserve"> para animar a movimentação dos personagens. A linguagem C# foi utilizada para fazer os scripts envolvendo a parte mais lógica do jogo</w:t>
+      </w:r>
+      <w:r>
+        <w:t>.</w:t>
+      </w:r>
     </w:p>
     <w:p>
       <w:pPr>
         <w:pStyle w:val="Ttulo1"/>
       </w:pPr>
       <w:r>
-        <w:t>Conclusões</w:t>
-      </w:r>
-    </w:p>
-    <w:p>
-      <w:r>
-        <w:rPr>
-          <w:color w:val="FF0000"/>
-        </w:rPr>
-        <w:t>Falta verificar</w:t>
-      </w:r>
+        <w:t>Descrição detalhada do jogo</w:t>
+      </w:r>
+    </w:p>
+    <w:p>
+      <w:pPr>
+        <w:pStyle w:val="Ttulo2"/>
+      </w:pPr>
+      <w:r>
+        <w:t>História e Personagens</w:t>
+      </w:r>
+    </w:p>
+    <w:p>
+      <w:pPr>
+        <w:pStyle w:val="Ttulo2"/>
+      </w:pPr>
+      <w:r>
+        <w:t>Objetivos e Regras</w:t>
+      </w:r>
+    </w:p>
+    <w:p>
+      <w:pPr>
+        <w:pStyle w:val="Ttulo2"/>
+      </w:pPr>
+      <w:r>
+        <w:t xml:space="preserve">Interações e </w:t>
+      </w:r>
+      <w:proofErr w:type="gramStart"/>
+      <w:r>
+        <w:t>feedback</w:t>
+      </w:r>
+      <w:proofErr w:type="gramEnd"/>
     </w:p>
     <w:p>
       <w:pPr>
         <w:pStyle w:val="Ttulo1"/>
       </w:pPr>
       <w:r>
+        <w:t>Conclusão</w:t>
+      </w:r>
+    </w:p>
+    <w:p>
+      <w:pPr>
+        <w:pStyle w:val="Ttulo1"/>
+      </w:pPr>
+      <w:r>
         <w:t>Agradecimentos</w:t>
-      </w:r>
-    </w:p>
-    <w:p>
-      <w:r>
-        <w:rPr>
-          <w:color w:val="FF0000"/>
-        </w:rPr>
-        <w:t>Falta verificar</w:t>
       </w:r>
     </w:p>
     <w:p>
@@ -840,13 +1262,7 @@
         <w:t>: problemas e desafios</w:t>
       </w:r>
       <w:r>
-        <w:t>. XII Congresso Nacional de</w:t>
-      </w:r>
-      <w:r>
-        <w:t xml:space="preserve"> Educação. Formação de Professores e Profissionalização Docente. 2015.</w:t>
-      </w:r>
-      <w:r>
-        <w:t xml:space="preserve"> </w:t>
+        <w:t xml:space="preserve">. XII Congresso Nacional de Educação. Formação de Professores e Profissionalização Docente. 2015. </w:t>
       </w:r>
     </w:p>
     <w:p>
@@ -1033,6 +1449,7 @@
         <w:rPr>
           <w:lang w:val="en-US"/>
         </w:rPr>
+        <w:lastRenderedPageBreak/>
         <w:t>Katmada</w:t>
       </w:r>
       <w:proofErr w:type="spellEnd"/>
@@ -1104,13 +1521,9 @@
         <w:t xml:space="preserve"> e-Learning, v. 12, n. 3, p. 230-242, 2014. </w:t>
       </w:r>
       <w:r>
-        <w:t xml:space="preserve">Disponível </w:t>
-      </w:r>
-      <w:r>
-        <w:lastRenderedPageBreak/>
-        <w:t xml:space="preserve">em: &lt; </w:t>
-      </w:r>
-      <w:hyperlink r:id="rId6" w:history="1">
+        <w:t xml:space="preserve">Disponível em: &lt; </w:t>
+      </w:r>
+      <w:hyperlink r:id="rId11" w:history="1">
         <w:r>
           <w:rPr>
             <w:rStyle w:val="Hyperlink"/>
@@ -1162,7 +1575,7 @@
       <w:r>
         <w:t xml:space="preserve"> 2020. Disponível em: </w:t>
       </w:r>
-      <w:hyperlink r:id="rId7" w:history="1">
+      <w:hyperlink r:id="rId12" w:history="1">
         <w:r>
           <w:rPr>
             <w:rStyle w:val="Hyperlink"/>
@@ -1179,10 +1592,7 @@
       </w:r>
       <w:proofErr w:type="gramEnd"/>
       <w:r>
-        <w:t>sasg</w:t>
-      </w:r>
-      <w:r>
-        <w:t xml:space="preserve"> </w:t>
+        <w:t xml:space="preserve">sasg </w:t>
       </w:r>
     </w:p>
     <w:p>
@@ -1243,6 +1653,125 @@
         <w:ind w:left="284" w:hanging="284"/>
         <w:contextualSpacing w:val="0"/>
       </w:pPr>
+    </w:p>
+    <w:p/>
+    <w:p>
+      <w:r>
+        <w:t>Etapa Dois - Desenho</w:t>
+      </w:r>
+    </w:p>
+    <w:p>
+      <w:r>
+        <w:t>O jogo consistirá de cinco</w:t>
+      </w:r>
+      <w:r>
+        <w:t xml:space="preserve"> fases, sendo que a cada fase irá abordar disciplinas diferentes do conteúdo</w:t>
+      </w:r>
+      <w:r>
+        <w:t xml:space="preserve"> de física comum no ensino médio. </w:t>
+      </w:r>
+      <w:r>
+        <w:t xml:space="preserve"> </w:t>
+      </w:r>
+    </w:p>
+    <w:p>
+      <w:pPr>
+        <w:pStyle w:val="Ttulo2"/>
+      </w:pPr>
+      <w:r>
+        <w:t>Desenho do jogo</w:t>
+      </w:r>
+    </w:p>
+    <w:p>
+      <w:r>
+        <w:t xml:space="preserve">De acordo com as diretrizes de </w:t>
+      </w:r>
+      <w:proofErr w:type="spellStart"/>
+      <w:proofErr w:type="gramStart"/>
+      <w:r>
+        <w:t>malone</w:t>
+      </w:r>
+      <w:proofErr w:type="spellEnd"/>
+      <w:proofErr w:type="gramEnd"/>
+      <w:r>
+        <w:t>, jogos devem ter objetivos claros, resultados incertos, feedback e níveis de dificuldade gr</w:t>
+      </w:r>
+      <w:r>
+        <w:t>adualmente crescente. Além disso</w:t>
+      </w:r>
+      <w:r>
+        <w:t xml:space="preserve">, eles devem conter curiosidade e fantasia, </w:t>
+      </w:r>
+      <w:proofErr w:type="gramStart"/>
+      <w:r>
+        <w:t>os jogos deve responder</w:t>
+      </w:r>
+      <w:proofErr w:type="gramEnd"/>
+      <w:r>
+        <w:t xml:space="preserve"> de maneira apropriada às ações dos jogadores e devem oferecer escolhas sobre vários aspectos ambientais.</w:t>
+      </w:r>
+    </w:p>
+    <w:p>
+      <w:pPr>
+        <w:pStyle w:val="Ttulo2"/>
+      </w:pPr>
+      <w:r>
+        <w:t>Desenvolvimento do Jogo</w:t>
+      </w:r>
+    </w:p>
+    <w:p/>
+    <w:p>
+      <w:pPr>
+        <w:pStyle w:val="Ttulo2"/>
+      </w:pPr>
+      <w:proofErr w:type="gramStart"/>
+      <w:r>
+        <w:t>Implementação</w:t>
+      </w:r>
+      <w:proofErr w:type="gramEnd"/>
+    </w:p>
+    <w:p>
+      <w:r>
+        <w:t xml:space="preserve">O jogo será desenvolvido utilizando </w:t>
+      </w:r>
+      <w:proofErr w:type="gramStart"/>
+      <w:r>
+        <w:t xml:space="preserve">a plataforma </w:t>
+      </w:r>
+      <w:proofErr w:type="spellStart"/>
+      <w:r>
+        <w:t>unity</w:t>
+      </w:r>
+      <w:proofErr w:type="spellEnd"/>
+      <w:r>
+        <w:t>, a plataforma</w:t>
+      </w:r>
+      <w:proofErr w:type="gramEnd"/>
+      <w:r>
+        <w:t xml:space="preserve"> </w:t>
+      </w:r>
+      <w:proofErr w:type="spellStart"/>
+      <w:r>
+        <w:t>unity</w:t>
+      </w:r>
+      <w:proofErr w:type="spellEnd"/>
+      <w:r>
+        <w:t xml:space="preserve"> usa as linguagens C++ e C#.</w:t>
+      </w:r>
+    </w:p>
+    <w:p/>
+    <w:p>
+      <w:pPr>
+        <w:pStyle w:val="Ttulo2"/>
+      </w:pPr>
+    </w:p>
+    <w:p>
+      <w:pPr>
+        <w:pStyle w:val="Ttulo2"/>
+      </w:pPr>
+      <w:r>
+        <w:t xml:space="preserve"> </w:t>
+      </w:r>
     </w:p>
     <w:sectPr>
       <w:pgSz w:w="11906" w:h="16838"/>
@@ -1348,7 +1877,7 @@
   <w:abstractNum w:abstractNumId="1">
     <w:nsid w:val="37323862"/>
     <w:multiLevelType w:val="multilevel"/>
-    <w:tmpl w:val="B5C6F608"/>
+    <w:tmpl w:val="1D14CD3C"/>
     <w:lvl w:ilvl="0">
       <w:start w:val="1"/>
       <w:numFmt w:val="decimal"/>
@@ -1379,7 +1908,6 @@
     <w:lvl w:ilvl="3">
       <w:start w:val="1"/>
       <w:numFmt w:val="decimal"/>
-      <w:pStyle w:val="Ttulo4"/>
       <w:lvlText w:val="%1.%2.%3.%4"/>
       <w:lvlJc w:val="left"/>
       <w:pPr>
@@ -1389,7 +1917,6 @@
     <w:lvl w:ilvl="4">
       <w:start w:val="1"/>
       <w:numFmt w:val="decimal"/>
-      <w:pStyle w:val="Ttulo5"/>
       <w:lvlText w:val="%1.%2.%3.%4.%5"/>
       <w:lvlJc w:val="left"/>
       <w:pPr>
@@ -1399,7 +1926,6 @@
     <w:lvl w:ilvl="5">
       <w:start w:val="1"/>
       <w:numFmt w:val="decimal"/>
-      <w:pStyle w:val="Ttulo6"/>
       <w:lvlText w:val="%1.%2.%3.%4.%5.%6"/>
       <w:lvlJc w:val="left"/>
       <w:pPr>
@@ -1409,7 +1935,6 @@
     <w:lvl w:ilvl="6">
       <w:start w:val="1"/>
       <w:numFmt w:val="decimal"/>
-      <w:pStyle w:val="Ttulo7"/>
       <w:lvlText w:val="%1.%2.%3.%4.%5.%6.%7"/>
       <w:lvlJc w:val="left"/>
       <w:pPr>
@@ -1419,7 +1944,6 @@
     <w:lvl w:ilvl="7">
       <w:start w:val="1"/>
       <w:numFmt w:val="decimal"/>
-      <w:pStyle w:val="Ttulo8"/>
       <w:lvlText w:val="%1.%2.%3.%4.%5.%6.%7.%8"/>
       <w:lvlJc w:val="left"/>
       <w:pPr>
@@ -1429,7 +1953,6 @@
     <w:lvl w:ilvl="8">
       <w:start w:val="1"/>
       <w:numFmt w:val="decimal"/>
-      <w:pStyle w:val="Ttulo9"/>
       <w:lvlText w:val="%1.%2.%3.%4.%5.%6.%7.%8.%9"/>
       <w:lvlJc w:val="left"/>
       <w:pPr>
@@ -1523,6 +2046,101 @@
       <w:lvlJc w:val="right"/>
       <w:pPr>
         <w:ind w:left="6480" w:hanging="180"/>
+      </w:pPr>
+    </w:lvl>
+  </w:abstractNum>
+  <w:abstractNum w:abstractNumId="3">
+    <w:nsid w:val="7C702665"/>
+    <w:multiLevelType w:val="multilevel"/>
+    <w:tmpl w:val="04160025"/>
+    <w:lvl w:ilvl="0">
+      <w:start w:val="1"/>
+      <w:numFmt w:val="decimal"/>
+      <w:pStyle w:val="Ttulo1"/>
+      <w:lvlText w:val="%1"/>
+      <w:lvlJc w:val="left"/>
+      <w:pPr>
+        <w:ind w:left="432" w:hanging="432"/>
+      </w:pPr>
+    </w:lvl>
+    <w:lvl w:ilvl="1">
+      <w:start w:val="1"/>
+      <w:numFmt w:val="decimal"/>
+      <w:pStyle w:val="Ttulo2"/>
+      <w:lvlText w:val="%1.%2"/>
+      <w:lvlJc w:val="left"/>
+      <w:pPr>
+        <w:ind w:left="576" w:hanging="576"/>
+      </w:pPr>
+    </w:lvl>
+    <w:lvl w:ilvl="2">
+      <w:start w:val="1"/>
+      <w:numFmt w:val="decimal"/>
+      <w:pStyle w:val="Ttulo3"/>
+      <w:lvlText w:val="%1.%2.%3"/>
+      <w:lvlJc w:val="left"/>
+      <w:pPr>
+        <w:ind w:left="720" w:hanging="720"/>
+      </w:pPr>
+    </w:lvl>
+    <w:lvl w:ilvl="3">
+      <w:start w:val="1"/>
+      <w:numFmt w:val="decimal"/>
+      <w:pStyle w:val="Ttulo4"/>
+      <w:lvlText w:val="%1.%2.%3.%4"/>
+      <w:lvlJc w:val="left"/>
+      <w:pPr>
+        <w:ind w:left="864" w:hanging="864"/>
+      </w:pPr>
+    </w:lvl>
+    <w:lvl w:ilvl="4">
+      <w:start w:val="1"/>
+      <w:numFmt w:val="decimal"/>
+      <w:pStyle w:val="Ttulo5"/>
+      <w:lvlText w:val="%1.%2.%3.%4.%5"/>
+      <w:lvlJc w:val="left"/>
+      <w:pPr>
+        <w:ind w:left="1008" w:hanging="1008"/>
+      </w:pPr>
+    </w:lvl>
+    <w:lvl w:ilvl="5">
+      <w:start w:val="1"/>
+      <w:numFmt w:val="decimal"/>
+      <w:pStyle w:val="Ttulo6"/>
+      <w:lvlText w:val="%1.%2.%3.%4.%5.%6"/>
+      <w:lvlJc w:val="left"/>
+      <w:pPr>
+        <w:ind w:left="1152" w:hanging="1152"/>
+      </w:pPr>
+    </w:lvl>
+    <w:lvl w:ilvl="6">
+      <w:start w:val="1"/>
+      <w:numFmt w:val="decimal"/>
+      <w:pStyle w:val="Ttulo7"/>
+      <w:lvlText w:val="%1.%2.%3.%4.%5.%6.%7"/>
+      <w:lvlJc w:val="left"/>
+      <w:pPr>
+        <w:ind w:left="1296" w:hanging="1296"/>
+      </w:pPr>
+    </w:lvl>
+    <w:lvl w:ilvl="7">
+      <w:start w:val="1"/>
+      <w:numFmt w:val="decimal"/>
+      <w:pStyle w:val="Ttulo8"/>
+      <w:lvlText w:val="%1.%2.%3.%4.%5.%6.%7.%8"/>
+      <w:lvlJc w:val="left"/>
+      <w:pPr>
+        <w:ind w:left="1440" w:hanging="1440"/>
+      </w:pPr>
+    </w:lvl>
+    <w:lvl w:ilvl="8">
+      <w:start w:val="1"/>
+      <w:numFmt w:val="decimal"/>
+      <w:pStyle w:val="Ttulo9"/>
+      <w:lvlText w:val="%1.%2.%3.%4.%5.%6.%7.%8.%9"/>
+      <w:lvlJc w:val="left"/>
+      <w:pPr>
+        <w:ind w:left="1584" w:hanging="1584"/>
       </w:pPr>
     </w:lvl>
   </w:abstractNum>
@@ -1540,6 +2158,9 @@
   </w:num>
   <w:num w:numId="4">
     <w:abstractNumId w:val="2"/>
+  </w:num>
+  <w:num w:numId="5">
+    <w:abstractNumId w:val="3"/>
   </w:num>
 </w:numbering>
 </file>
@@ -1719,8 +2340,10 @@
     <w:pPr>
       <w:keepNext/>
       <w:keepLines/>
+      <w:numPr>
+        <w:numId w:val="5"/>
+      </w:numPr>
       <w:spacing w:before="240" w:after="0" w:line="360" w:lineRule="auto"/>
-      <w:ind w:left="431" w:hanging="431"/>
       <w:jc w:val="left"/>
       <w:outlineLvl w:val="0"/>
     </w:pPr>
@@ -1743,8 +2366,11 @@
     <w:pPr>
       <w:keepNext/>
       <w:keepLines/>
+      <w:numPr>
+        <w:ilvl w:val="1"/>
+        <w:numId w:val="5"/>
+      </w:numPr>
       <w:spacing w:before="200" w:after="0"/>
-      <w:ind w:left="576" w:hanging="576"/>
       <w:outlineLvl w:val="1"/>
     </w:pPr>
     <w:rPr>
@@ -1766,8 +2392,11 @@
     <w:pPr>
       <w:keepNext/>
       <w:keepLines/>
+      <w:numPr>
+        <w:ilvl w:val="2"/>
+        <w:numId w:val="5"/>
+      </w:numPr>
       <w:spacing w:before="200" w:after="0"/>
-      <w:ind w:left="720" w:hanging="720"/>
       <w:outlineLvl w:val="2"/>
     </w:pPr>
     <w:rPr>
@@ -1790,7 +2419,7 @@
       <w:keepLines/>
       <w:numPr>
         <w:ilvl w:val="3"/>
-        <w:numId w:val="1"/>
+        <w:numId w:val="5"/>
       </w:numPr>
       <w:spacing w:before="200" w:after="0"/>
       <w:outlineLvl w:val="3"/>
@@ -1819,7 +2448,7 @@
       <w:keepLines/>
       <w:numPr>
         <w:ilvl w:val="4"/>
-        <w:numId w:val="1"/>
+        <w:numId w:val="5"/>
       </w:numPr>
       <w:spacing w:before="200" w:after="0"/>
       <w:outlineLvl w:val="4"/>
@@ -1844,7 +2473,7 @@
       <w:keepLines/>
       <w:numPr>
         <w:ilvl w:val="5"/>
-        <w:numId w:val="1"/>
+        <w:numId w:val="5"/>
       </w:numPr>
       <w:spacing w:before="200" w:after="0"/>
       <w:outlineLvl w:val="5"/>
@@ -1871,7 +2500,7 @@
       <w:keepLines/>
       <w:numPr>
         <w:ilvl w:val="6"/>
-        <w:numId w:val="1"/>
+        <w:numId w:val="5"/>
       </w:numPr>
       <w:spacing w:before="200" w:after="0"/>
       <w:outlineLvl w:val="6"/>
@@ -1898,7 +2527,7 @@
       <w:keepLines/>
       <w:numPr>
         <w:ilvl w:val="7"/>
-        <w:numId w:val="1"/>
+        <w:numId w:val="5"/>
       </w:numPr>
       <w:spacing w:before="200" w:after="0"/>
       <w:outlineLvl w:val="7"/>
@@ -1925,7 +2554,7 @@
       <w:keepLines/>
       <w:numPr>
         <w:ilvl w:val="8"/>
-        <w:numId w:val="1"/>
+        <w:numId w:val="5"/>
       </w:numPr>
       <w:spacing w:before="200" w:after="0"/>
       <w:outlineLvl w:val="8"/>
@@ -2326,8 +2955,10 @@
     <w:pPr>
       <w:keepNext/>
       <w:keepLines/>
+      <w:numPr>
+        <w:numId w:val="5"/>
+      </w:numPr>
       <w:spacing w:before="240" w:after="0" w:line="360" w:lineRule="auto"/>
-      <w:ind w:left="431" w:hanging="431"/>
       <w:jc w:val="left"/>
       <w:outlineLvl w:val="0"/>
     </w:pPr>
@@ -2350,8 +2981,11 @@
     <w:pPr>
       <w:keepNext/>
       <w:keepLines/>
+      <w:numPr>
+        <w:ilvl w:val="1"/>
+        <w:numId w:val="5"/>
+      </w:numPr>
       <w:spacing w:before="200" w:after="0"/>
-      <w:ind w:left="576" w:hanging="576"/>
       <w:outlineLvl w:val="1"/>
     </w:pPr>
     <w:rPr>
@@ -2373,8 +3007,11 @@
     <w:pPr>
       <w:keepNext/>
       <w:keepLines/>
+      <w:numPr>
+        <w:ilvl w:val="2"/>
+        <w:numId w:val="5"/>
+      </w:numPr>
       <w:spacing w:before="200" w:after="0"/>
-      <w:ind w:left="720" w:hanging="720"/>
       <w:outlineLvl w:val="2"/>
     </w:pPr>
     <w:rPr>
@@ -2397,7 +3034,7 @@
       <w:keepLines/>
       <w:numPr>
         <w:ilvl w:val="3"/>
-        <w:numId w:val="1"/>
+        <w:numId w:val="5"/>
       </w:numPr>
       <w:spacing w:before="200" w:after="0"/>
       <w:outlineLvl w:val="3"/>
@@ -2426,7 +3063,7 @@
       <w:keepLines/>
       <w:numPr>
         <w:ilvl w:val="4"/>
-        <w:numId w:val="1"/>
+        <w:numId w:val="5"/>
       </w:numPr>
       <w:spacing w:before="200" w:after="0"/>
       <w:outlineLvl w:val="4"/>
@@ -2451,7 +3088,7 @@
       <w:keepLines/>
       <w:numPr>
         <w:ilvl w:val="5"/>
-        <w:numId w:val="1"/>
+        <w:numId w:val="5"/>
       </w:numPr>
       <w:spacing w:before="200" w:after="0"/>
       <w:outlineLvl w:val="5"/>
@@ -2478,7 +3115,7 @@
       <w:keepLines/>
       <w:numPr>
         <w:ilvl w:val="6"/>
-        <w:numId w:val="1"/>
+        <w:numId w:val="5"/>
       </w:numPr>
       <w:spacing w:before="200" w:after="0"/>
       <w:outlineLvl w:val="6"/>
@@ -2505,7 +3142,7 @@
       <w:keepLines/>
       <w:numPr>
         <w:ilvl w:val="7"/>
-        <w:numId w:val="1"/>
+        <w:numId w:val="5"/>
       </w:numPr>
       <w:spacing w:before="200" w:after="0"/>
       <w:outlineLvl w:val="7"/>
@@ -2532,7 +3169,7 @@
       <w:keepLines/>
       <w:numPr>
         <w:ilvl w:val="8"/>
-        <w:numId w:val="1"/>
+        <w:numId w:val="5"/>
       </w:numPr>
       <w:spacing w:before="200" w:after="0"/>
       <w:outlineLvl w:val="8"/>

</xml_diff>